<commit_message>
changes copied to other templates
</commit_message>
<xml_diff>
--- a/inst/rmarkdown/templates/SAR_en/skeleton/misc/style_SAR_en.docx
+++ b/inst/rmarkdown/templates/SAR_en/skeleton/misc/style_SAR_en.docx
@@ -252,7 +252,7 @@
           <mc:Choice Requires="wps">
             <w:drawing>
               <wp:inline distT="0" distB="0" distL="0" distR="0">
-                <wp:extent cx="6137275" cy="36195"/>
+                <wp:extent cx="6136640" cy="35560"/>
                 <wp:effectExtent l="0" t="0" r="0" b="0"/>
                 <wp:docPr id="1" name="Forma1"/>
                 <a:graphic xmlns:a="http://schemas.openxmlformats.org/drawingml/2006/main">
@@ -262,7 +262,7 @@
                       <wps:spPr>
                         <a:xfrm>
                           <a:off x="0" y="0"/>
-                          <a:ext cx="6136560" cy="35640"/>
+                          <a:ext cx="6135840" cy="34920"/>
                         </a:xfrm>
                         <a:prstGeom prst="rect">
                           <a:avLst/>
@@ -291,7 +291,7 @@
           </mc:Choice>
           <mc:Fallback>
             <w:pict>
-              <v:rect id="shape_0" ID="Forma1" path="m0,0l-2147483645,0l-2147483645,-2147483646l0,-2147483646xe" fillcolor="white" stroked="t" style="position:absolute;margin-left:0pt;margin-top:-2.85pt;width:483.15pt;height:2.75pt;mso-wrap-style:none;v-text-anchor:middle;mso-position-vertical:top">
+              <v:rect id="shape_0" ID="Forma1" path="m0,0l-2147483645,0l-2147483645,-2147483646l0,-2147483646xe" fillcolor="white" stroked="t" o:allowincell="f" style="position:absolute;margin-left:0pt;margin-top:-2.8pt;width:483.1pt;height:2.7pt;mso-wrap-style:none;v-text-anchor:middle;mso-position-vertical:top">
                 <v:fill o:detectmouseclick="t" type="solid" color2="black"/>
                 <v:stroke color="black" joinstyle="round" endcap="flat"/>
                 <w10:wrap type="square"/>
@@ -3863,18 +3863,16 @@
           <w:tcPr>
             <w:tcW w:w="1070" w:type="dxa"/>
             <w:tcBorders>
-              <w:top w:val="single" w:sz="4" w:space="0" w:color="000000"/>
-              <w:left w:val="single" w:sz="4" w:space="0" w:color="000000"/>
-              <w:bottom w:val="single" w:sz="4" w:space="0" w:color="000000"/>
-            </w:tcBorders>
-            <w:shd w:fill="B2B2B2" w:val="clear"/>
+              <w:top w:val="single" w:sz="2" w:space="0" w:color="000000"/>
+              <w:left w:val="single" w:sz="2" w:space="0" w:color="000000"/>
+              <w:bottom w:val="single" w:sz="2" w:space="0" w:color="000000"/>
+            </w:tcBorders>
             <w:vAlign w:val="center"/>
           </w:tcPr>
           <w:p>
             <w:pPr>
               <w:pStyle w:val="Contedodatabela"/>
               <w:widowControl w:val="false"/>
-              <w:jc w:val="center"/>
               <w:rPr>
                 <w:b/>
                 <w:b/>
@@ -3892,16 +3890,9 @@
                 <w:bCs/>
                 <w:i w:val="false"/>
                 <w:iCs w:val="false"/>
-                <w:strike w:val="false"/>
-                <w:dstrike w:val="false"/>
-                <w:outline w:val="false"/>
-                <w:shadow w:val="false"/>
-                <w:color w:val="000000"/>
-                <w:sz w:val="22"/>
-                <w:szCs w:val="22"/>
-                <w:u w:val="none"/>
-              </w:rPr>
-              <w:t>a</w:t>
+                <w:sz w:val="22"/>
+                <w:szCs w:val="22"/>
+              </w:rPr>
             </w:r>
           </w:p>
         </w:tc>
@@ -3909,18 +3900,15 @@
           <w:tcPr>
             <w:tcW w:w="1071" w:type="dxa"/>
             <w:tcBorders>
-              <w:top w:val="single" w:sz="4" w:space="0" w:color="000000"/>
-              <w:left w:val="single" w:sz="4" w:space="0" w:color="000000"/>
-              <w:bottom w:val="single" w:sz="4" w:space="0" w:color="000000"/>
-            </w:tcBorders>
-            <w:shd w:fill="B2B2B2" w:val="clear"/>
-            <w:vAlign w:val="center"/>
-          </w:tcPr>
-          <w:p>
-            <w:pPr>
-              <w:pStyle w:val="Contedodatabela"/>
-              <w:widowControl w:val="false"/>
-              <w:jc w:val="center"/>
+              <w:top w:val="single" w:sz="2" w:space="0" w:color="000000"/>
+              <w:left w:val="single" w:sz="2" w:space="0" w:color="000000"/>
+              <w:bottom w:val="single" w:sz="2" w:space="0" w:color="000000"/>
+            </w:tcBorders>
+          </w:tcPr>
+          <w:p>
+            <w:pPr>
+              <w:pStyle w:val="Contedodatabela"/>
+              <w:widowControl w:val="false"/>
               <w:rPr>
                 <w:b/>
                 <w:b/>
@@ -3938,16 +3926,9 @@
                 <w:bCs/>
                 <w:i w:val="false"/>
                 <w:iCs w:val="false"/>
-                <w:strike w:val="false"/>
-                <w:dstrike w:val="false"/>
-                <w:outline w:val="false"/>
-                <w:shadow w:val="false"/>
-                <w:color w:val="000000"/>
-                <w:sz w:val="22"/>
-                <w:szCs w:val="22"/>
-                <w:u w:val="none"/>
-              </w:rPr>
-              <w:t>b</w:t>
+                <w:sz w:val="22"/>
+                <w:szCs w:val="22"/>
+              </w:rPr>
             </w:r>
           </w:p>
         </w:tc>
@@ -3955,18 +3936,15 @@
           <w:tcPr>
             <w:tcW w:w="1071" w:type="dxa"/>
             <w:tcBorders>
-              <w:top w:val="single" w:sz="4" w:space="0" w:color="000000"/>
-              <w:left w:val="single" w:sz="4" w:space="0" w:color="000000"/>
-              <w:bottom w:val="single" w:sz="4" w:space="0" w:color="000000"/>
-            </w:tcBorders>
-            <w:shd w:fill="B2B2B2" w:val="clear"/>
-            <w:vAlign w:val="center"/>
-          </w:tcPr>
-          <w:p>
-            <w:pPr>
-              <w:pStyle w:val="Contedodatabela"/>
-              <w:widowControl w:val="false"/>
-              <w:jc w:val="center"/>
+              <w:top w:val="single" w:sz="2" w:space="0" w:color="000000"/>
+              <w:left w:val="single" w:sz="2" w:space="0" w:color="000000"/>
+              <w:bottom w:val="single" w:sz="2" w:space="0" w:color="000000"/>
+            </w:tcBorders>
+          </w:tcPr>
+          <w:p>
+            <w:pPr>
+              <w:pStyle w:val="Contedodatabela"/>
+              <w:widowControl w:val="false"/>
               <w:rPr>
                 <w:b/>
                 <w:b/>
@@ -3984,16 +3962,9 @@
                 <w:bCs/>
                 <w:i w:val="false"/>
                 <w:iCs w:val="false"/>
-                <w:strike w:val="false"/>
-                <w:dstrike w:val="false"/>
-                <w:outline w:val="false"/>
-                <w:shadow w:val="false"/>
-                <w:color w:val="000000"/>
-                <w:sz w:val="22"/>
-                <w:szCs w:val="22"/>
-                <w:u w:val="none"/>
-              </w:rPr>
-              <w:t>c</w:t>
+                <w:sz w:val="22"/>
+                <w:szCs w:val="22"/>
+              </w:rPr>
             </w:r>
           </w:p>
         </w:tc>
@@ -4001,18 +3972,15 @@
           <w:tcPr>
             <w:tcW w:w="1071" w:type="dxa"/>
             <w:tcBorders>
-              <w:top w:val="single" w:sz="4" w:space="0" w:color="000000"/>
-              <w:left w:val="single" w:sz="4" w:space="0" w:color="000000"/>
-              <w:bottom w:val="single" w:sz="4" w:space="0" w:color="000000"/>
-            </w:tcBorders>
-            <w:shd w:fill="B2B2B2" w:val="clear"/>
-            <w:vAlign w:val="center"/>
-          </w:tcPr>
-          <w:p>
-            <w:pPr>
-              <w:pStyle w:val="Contedodatabela"/>
-              <w:widowControl w:val="false"/>
-              <w:jc w:val="center"/>
+              <w:top w:val="single" w:sz="2" w:space="0" w:color="000000"/>
+              <w:left w:val="single" w:sz="2" w:space="0" w:color="000000"/>
+              <w:bottom w:val="single" w:sz="2" w:space="0" w:color="000000"/>
+            </w:tcBorders>
+          </w:tcPr>
+          <w:p>
+            <w:pPr>
+              <w:pStyle w:val="Contedodatabela"/>
+              <w:widowControl w:val="false"/>
               <w:rPr>
                 <w:b/>
                 <w:b/>
@@ -4040,18 +4008,15 @@
           <w:tcPr>
             <w:tcW w:w="1070" w:type="dxa"/>
             <w:tcBorders>
-              <w:top w:val="single" w:sz="4" w:space="0" w:color="000000"/>
-              <w:left w:val="single" w:sz="4" w:space="0" w:color="000000"/>
-              <w:bottom w:val="single" w:sz="4" w:space="0" w:color="000000"/>
-            </w:tcBorders>
-            <w:shd w:fill="B2B2B2" w:val="clear"/>
-            <w:vAlign w:val="center"/>
-          </w:tcPr>
-          <w:p>
-            <w:pPr>
-              <w:pStyle w:val="Contedodatabela"/>
-              <w:widowControl w:val="false"/>
-              <w:jc w:val="center"/>
+              <w:top w:val="single" w:sz="2" w:space="0" w:color="000000"/>
+              <w:left w:val="single" w:sz="2" w:space="0" w:color="000000"/>
+              <w:bottom w:val="single" w:sz="2" w:space="0" w:color="000000"/>
+            </w:tcBorders>
+          </w:tcPr>
+          <w:p>
+            <w:pPr>
+              <w:pStyle w:val="Contedodatabela"/>
+              <w:widowControl w:val="false"/>
               <w:rPr>
                 <w:b/>
                 <w:b/>
@@ -4079,18 +4044,15 @@
           <w:tcPr>
             <w:tcW w:w="1071" w:type="dxa"/>
             <w:tcBorders>
-              <w:top w:val="single" w:sz="4" w:space="0" w:color="000000"/>
-              <w:left w:val="single" w:sz="4" w:space="0" w:color="000000"/>
-              <w:bottom w:val="single" w:sz="4" w:space="0" w:color="000000"/>
-            </w:tcBorders>
-            <w:shd w:fill="B2B2B2" w:val="clear"/>
-            <w:vAlign w:val="center"/>
-          </w:tcPr>
-          <w:p>
-            <w:pPr>
-              <w:pStyle w:val="Contedodatabela"/>
-              <w:widowControl w:val="false"/>
-              <w:jc w:val="center"/>
+              <w:top w:val="single" w:sz="2" w:space="0" w:color="000000"/>
+              <w:left w:val="single" w:sz="2" w:space="0" w:color="000000"/>
+              <w:bottom w:val="single" w:sz="2" w:space="0" w:color="000000"/>
+            </w:tcBorders>
+          </w:tcPr>
+          <w:p>
+            <w:pPr>
+              <w:pStyle w:val="Contedodatabela"/>
+              <w:widowControl w:val="false"/>
               <w:rPr>
                 <w:b/>
                 <w:b/>
@@ -4118,18 +4080,15 @@
           <w:tcPr>
             <w:tcW w:w="1072" w:type="dxa"/>
             <w:tcBorders>
-              <w:top w:val="single" w:sz="4" w:space="0" w:color="000000"/>
-              <w:left w:val="single" w:sz="4" w:space="0" w:color="000000"/>
-              <w:bottom w:val="single" w:sz="4" w:space="0" w:color="000000"/>
-            </w:tcBorders>
-            <w:shd w:fill="B2B2B2" w:val="clear"/>
-            <w:vAlign w:val="center"/>
-          </w:tcPr>
-          <w:p>
-            <w:pPr>
-              <w:pStyle w:val="Contedodatabela"/>
-              <w:widowControl w:val="false"/>
-              <w:jc w:val="center"/>
+              <w:top w:val="single" w:sz="2" w:space="0" w:color="000000"/>
+              <w:left w:val="single" w:sz="2" w:space="0" w:color="000000"/>
+              <w:bottom w:val="single" w:sz="2" w:space="0" w:color="000000"/>
+            </w:tcBorders>
+          </w:tcPr>
+          <w:p>
+            <w:pPr>
+              <w:pStyle w:val="Contedodatabela"/>
+              <w:widowControl w:val="false"/>
               <w:rPr>
                 <w:b/>
                 <w:b/>
@@ -4157,18 +4116,15 @@
           <w:tcPr>
             <w:tcW w:w="1077" w:type="dxa"/>
             <w:tcBorders>
-              <w:top w:val="single" w:sz="4" w:space="0" w:color="000000"/>
-              <w:left w:val="single" w:sz="4" w:space="0" w:color="000000"/>
-              <w:bottom w:val="single" w:sz="4" w:space="0" w:color="000000"/>
-            </w:tcBorders>
-            <w:shd w:fill="B2B2B2" w:val="clear"/>
-            <w:vAlign w:val="center"/>
-          </w:tcPr>
-          <w:p>
-            <w:pPr>
-              <w:pStyle w:val="Contedodatabela"/>
-              <w:widowControl w:val="false"/>
-              <w:jc w:val="center"/>
+              <w:top w:val="single" w:sz="2" w:space="0" w:color="000000"/>
+              <w:left w:val="single" w:sz="2" w:space="0" w:color="000000"/>
+              <w:bottom w:val="single" w:sz="2" w:space="0" w:color="000000"/>
+            </w:tcBorders>
+          </w:tcPr>
+          <w:p>
+            <w:pPr>
+              <w:pStyle w:val="Contedodatabela"/>
+              <w:widowControl w:val="false"/>
               <w:rPr>
                 <w:b/>
                 <w:b/>
@@ -4196,19 +4152,16 @@
           <w:tcPr>
             <w:tcW w:w="1064" w:type="dxa"/>
             <w:tcBorders>
-              <w:top w:val="single" w:sz="4" w:space="0" w:color="000000"/>
-              <w:left w:val="single" w:sz="4" w:space="0" w:color="000000"/>
-              <w:bottom w:val="single" w:sz="4" w:space="0" w:color="000000"/>
-              <w:right w:val="single" w:sz="4" w:space="0" w:color="000000"/>
-            </w:tcBorders>
-            <w:shd w:fill="B2B2B2" w:val="clear"/>
-            <w:vAlign w:val="center"/>
-          </w:tcPr>
-          <w:p>
-            <w:pPr>
-              <w:pStyle w:val="Contedodatabela"/>
-              <w:widowControl w:val="false"/>
-              <w:jc w:val="center"/>
+              <w:top w:val="single" w:sz="2" w:space="0" w:color="000000"/>
+              <w:left w:val="single" w:sz="2" w:space="0" w:color="000000"/>
+              <w:bottom w:val="single" w:sz="2" w:space="0" w:color="000000"/>
+              <w:right w:val="single" w:sz="2" w:space="0" w:color="000000"/>
+            </w:tcBorders>
+          </w:tcPr>
+          <w:p>
+            <w:pPr>
+              <w:pStyle w:val="Contedodatabela"/>
+              <w:widowControl w:val="false"/>
               <w:rPr>
                 <w:b/>
                 <w:b/>
@@ -4239,43 +4192,34 @@
           <w:tcPr>
             <w:tcW w:w="1070" w:type="dxa"/>
             <w:tcBorders>
-              <w:left w:val="single" w:sz="4" w:space="0" w:color="000000"/>
-              <w:bottom w:val="single" w:sz="4" w:space="0" w:color="000000"/>
-            </w:tcBorders>
-            <w:vAlign w:val="center"/>
-          </w:tcPr>
-          <w:p>
-            <w:pPr>
-              <w:pStyle w:val="Contedodatabela"/>
-              <w:widowControl w:val="false"/>
-              <w:jc w:val="center"/>
-              <w:rPr>
-                <w:b w:val="false"/>
-                <w:b w:val="false"/>
-                <w:bCs w:val="false"/>
-                <w:i w:val="false"/>
-                <w:i w:val="false"/>
-                <w:iCs w:val="false"/>
-                <w:sz w:val="22"/>
-                <w:szCs w:val="22"/>
-              </w:rPr>
-            </w:pPr>
-            <w:r>
-              <w:rPr>
-                <w:b w:val="false"/>
-                <w:bCs w:val="false"/>
-                <w:i w:val="false"/>
-                <w:iCs w:val="false"/>
-                <w:strike w:val="false"/>
-                <w:dstrike w:val="false"/>
-                <w:outline w:val="false"/>
-                <w:shadow w:val="false"/>
-                <w:color w:val="000000"/>
-                <w:sz w:val="22"/>
-                <w:szCs w:val="22"/>
-                <w:u w:val="none"/>
-              </w:rPr>
-              <w:t>1</w:t>
+              <w:left w:val="single" w:sz="2" w:space="0" w:color="000000"/>
+              <w:bottom w:val="single" w:sz="2" w:space="0" w:color="000000"/>
+            </w:tcBorders>
+          </w:tcPr>
+          <w:p>
+            <w:pPr>
+              <w:pStyle w:val="Contedodatabela"/>
+              <w:widowControl w:val="false"/>
+              <w:rPr>
+                <w:b w:val="false"/>
+                <w:b w:val="false"/>
+                <w:bCs w:val="false"/>
+                <w:i w:val="false"/>
+                <w:i w:val="false"/>
+                <w:iCs w:val="false"/>
+                <w:sz w:val="22"/>
+                <w:szCs w:val="22"/>
+              </w:rPr>
+            </w:pPr>
+            <w:r>
+              <w:rPr>
+                <w:b w:val="false"/>
+                <w:bCs w:val="false"/>
+                <w:i w:val="false"/>
+                <w:iCs w:val="false"/>
+                <w:sz w:val="22"/>
+                <w:szCs w:val="22"/>
+              </w:rPr>
             </w:r>
           </w:p>
         </w:tc>
@@ -4283,43 +4227,34 @@
           <w:tcPr>
             <w:tcW w:w="1071" w:type="dxa"/>
             <w:tcBorders>
-              <w:left w:val="single" w:sz="4" w:space="0" w:color="000000"/>
-              <w:bottom w:val="single" w:sz="4" w:space="0" w:color="000000"/>
-            </w:tcBorders>
-            <w:vAlign w:val="center"/>
-          </w:tcPr>
-          <w:p>
-            <w:pPr>
-              <w:pStyle w:val="Contedodatabela"/>
-              <w:widowControl w:val="false"/>
-              <w:jc w:val="center"/>
-              <w:rPr>
-                <w:b w:val="false"/>
-                <w:b w:val="false"/>
-                <w:bCs w:val="false"/>
-                <w:i w:val="false"/>
-                <w:i w:val="false"/>
-                <w:iCs w:val="false"/>
-                <w:sz w:val="22"/>
-                <w:szCs w:val="22"/>
-              </w:rPr>
-            </w:pPr>
-            <w:r>
-              <w:rPr>
-                <w:b w:val="false"/>
-                <w:bCs w:val="false"/>
-                <w:i w:val="false"/>
-                <w:iCs w:val="false"/>
-                <w:strike w:val="false"/>
-                <w:dstrike w:val="false"/>
-                <w:outline w:val="false"/>
-                <w:shadow w:val="false"/>
-                <w:color w:val="000000"/>
-                <w:sz w:val="22"/>
-                <w:szCs w:val="22"/>
-                <w:u w:val="none"/>
-              </w:rPr>
-              <w:t>2</w:t>
+              <w:left w:val="single" w:sz="2" w:space="0" w:color="000000"/>
+              <w:bottom w:val="single" w:sz="2" w:space="0" w:color="000000"/>
+            </w:tcBorders>
+          </w:tcPr>
+          <w:p>
+            <w:pPr>
+              <w:pStyle w:val="Contedodatabela"/>
+              <w:widowControl w:val="false"/>
+              <w:rPr>
+                <w:b w:val="false"/>
+                <w:b w:val="false"/>
+                <w:bCs w:val="false"/>
+                <w:i w:val="false"/>
+                <w:i w:val="false"/>
+                <w:iCs w:val="false"/>
+                <w:sz w:val="22"/>
+                <w:szCs w:val="22"/>
+              </w:rPr>
+            </w:pPr>
+            <w:r>
+              <w:rPr>
+                <w:b w:val="false"/>
+                <w:bCs w:val="false"/>
+                <w:i w:val="false"/>
+                <w:iCs w:val="false"/>
+                <w:sz w:val="22"/>
+                <w:szCs w:val="22"/>
+              </w:rPr>
             </w:r>
           </w:p>
         </w:tc>
@@ -4327,43 +4262,34 @@
           <w:tcPr>
             <w:tcW w:w="1071" w:type="dxa"/>
             <w:tcBorders>
-              <w:left w:val="single" w:sz="4" w:space="0" w:color="000000"/>
-              <w:bottom w:val="single" w:sz="4" w:space="0" w:color="000000"/>
-            </w:tcBorders>
-            <w:vAlign w:val="center"/>
-          </w:tcPr>
-          <w:p>
-            <w:pPr>
-              <w:pStyle w:val="Contedodatabela"/>
-              <w:widowControl w:val="false"/>
-              <w:jc w:val="center"/>
-              <w:rPr>
-                <w:b w:val="false"/>
-                <w:b w:val="false"/>
-                <w:bCs w:val="false"/>
-                <w:i w:val="false"/>
-                <w:i w:val="false"/>
-                <w:iCs w:val="false"/>
-                <w:sz w:val="22"/>
-                <w:szCs w:val="22"/>
-              </w:rPr>
-            </w:pPr>
-            <w:r>
-              <w:rPr>
-                <w:b w:val="false"/>
-                <w:bCs w:val="false"/>
-                <w:i w:val="false"/>
-                <w:iCs w:val="false"/>
-                <w:strike w:val="false"/>
-                <w:dstrike w:val="false"/>
-                <w:outline w:val="false"/>
-                <w:shadow w:val="false"/>
-                <w:color w:val="000000"/>
-                <w:sz w:val="22"/>
-                <w:szCs w:val="22"/>
-                <w:u w:val="none"/>
-              </w:rPr>
-              <w:t>3</w:t>
+              <w:left w:val="single" w:sz="2" w:space="0" w:color="000000"/>
+              <w:bottom w:val="single" w:sz="2" w:space="0" w:color="000000"/>
+            </w:tcBorders>
+          </w:tcPr>
+          <w:p>
+            <w:pPr>
+              <w:pStyle w:val="Contedodatabela"/>
+              <w:widowControl w:val="false"/>
+              <w:rPr>
+                <w:b w:val="false"/>
+                <w:b w:val="false"/>
+                <w:bCs w:val="false"/>
+                <w:i w:val="false"/>
+                <w:i w:val="false"/>
+                <w:iCs w:val="false"/>
+                <w:sz w:val="22"/>
+                <w:szCs w:val="22"/>
+              </w:rPr>
+            </w:pPr>
+            <w:r>
+              <w:rPr>
+                <w:b w:val="false"/>
+                <w:bCs w:val="false"/>
+                <w:i w:val="false"/>
+                <w:iCs w:val="false"/>
+                <w:sz w:val="22"/>
+                <w:szCs w:val="22"/>
+              </w:rPr>
             </w:r>
           </w:p>
         </w:tc>
@@ -4371,16 +4297,14 @@
           <w:tcPr>
             <w:tcW w:w="1071" w:type="dxa"/>
             <w:tcBorders>
-              <w:left w:val="single" w:sz="4" w:space="0" w:color="000000"/>
-              <w:bottom w:val="single" w:sz="4" w:space="0" w:color="000000"/>
-            </w:tcBorders>
-            <w:vAlign w:val="center"/>
-          </w:tcPr>
-          <w:p>
-            <w:pPr>
-              <w:pStyle w:val="Contedodatabela"/>
-              <w:widowControl w:val="false"/>
-              <w:jc w:val="center"/>
+              <w:left w:val="single" w:sz="2" w:space="0" w:color="000000"/>
+              <w:bottom w:val="single" w:sz="2" w:space="0" w:color="000000"/>
+            </w:tcBorders>
+          </w:tcPr>
+          <w:p>
+            <w:pPr>
+              <w:pStyle w:val="Contedodatabela"/>
+              <w:widowControl w:val="false"/>
               <w:rPr>
                 <w:b w:val="false"/>
                 <w:b w:val="false"/>
@@ -4408,16 +4332,14 @@
           <w:tcPr>
             <w:tcW w:w="1070" w:type="dxa"/>
             <w:tcBorders>
-              <w:left w:val="single" w:sz="4" w:space="0" w:color="000000"/>
-              <w:bottom w:val="single" w:sz="4" w:space="0" w:color="000000"/>
-            </w:tcBorders>
-            <w:vAlign w:val="center"/>
-          </w:tcPr>
-          <w:p>
-            <w:pPr>
-              <w:pStyle w:val="Contedodatabela"/>
-              <w:widowControl w:val="false"/>
-              <w:jc w:val="center"/>
+              <w:left w:val="single" w:sz="2" w:space="0" w:color="000000"/>
+              <w:bottom w:val="single" w:sz="2" w:space="0" w:color="000000"/>
+            </w:tcBorders>
+          </w:tcPr>
+          <w:p>
+            <w:pPr>
+              <w:pStyle w:val="Contedodatabela"/>
+              <w:widowControl w:val="false"/>
               <w:rPr>
                 <w:b w:val="false"/>
                 <w:b w:val="false"/>
@@ -4445,16 +4367,14 @@
           <w:tcPr>
             <w:tcW w:w="1071" w:type="dxa"/>
             <w:tcBorders>
-              <w:left w:val="single" w:sz="4" w:space="0" w:color="000000"/>
-              <w:bottom w:val="single" w:sz="4" w:space="0" w:color="000000"/>
-            </w:tcBorders>
-            <w:vAlign w:val="center"/>
-          </w:tcPr>
-          <w:p>
-            <w:pPr>
-              <w:pStyle w:val="Contedodatabela"/>
-              <w:widowControl w:val="false"/>
-              <w:jc w:val="center"/>
+              <w:left w:val="single" w:sz="2" w:space="0" w:color="000000"/>
+              <w:bottom w:val="single" w:sz="2" w:space="0" w:color="000000"/>
+            </w:tcBorders>
+          </w:tcPr>
+          <w:p>
+            <w:pPr>
+              <w:pStyle w:val="Contedodatabela"/>
+              <w:widowControl w:val="false"/>
               <w:rPr>
                 <w:b w:val="false"/>
                 <w:b w:val="false"/>
@@ -4482,16 +4402,14 @@
           <w:tcPr>
             <w:tcW w:w="1072" w:type="dxa"/>
             <w:tcBorders>
-              <w:left w:val="single" w:sz="4" w:space="0" w:color="000000"/>
-              <w:bottom w:val="single" w:sz="4" w:space="0" w:color="000000"/>
-            </w:tcBorders>
-            <w:vAlign w:val="center"/>
-          </w:tcPr>
-          <w:p>
-            <w:pPr>
-              <w:pStyle w:val="Contedodatabela"/>
-              <w:widowControl w:val="false"/>
-              <w:jc w:val="center"/>
+              <w:left w:val="single" w:sz="2" w:space="0" w:color="000000"/>
+              <w:bottom w:val="single" w:sz="2" w:space="0" w:color="000000"/>
+            </w:tcBorders>
+          </w:tcPr>
+          <w:p>
+            <w:pPr>
+              <w:pStyle w:val="Contedodatabela"/>
+              <w:widowControl w:val="false"/>
               <w:rPr>
                 <w:b w:val="false"/>
                 <w:b w:val="false"/>
@@ -4519,16 +4437,14 @@
           <w:tcPr>
             <w:tcW w:w="1077" w:type="dxa"/>
             <w:tcBorders>
-              <w:left w:val="single" w:sz="4" w:space="0" w:color="000000"/>
-              <w:bottom w:val="single" w:sz="4" w:space="0" w:color="000000"/>
-            </w:tcBorders>
-            <w:vAlign w:val="center"/>
-          </w:tcPr>
-          <w:p>
-            <w:pPr>
-              <w:pStyle w:val="Contedodatabela"/>
-              <w:widowControl w:val="false"/>
-              <w:jc w:val="center"/>
+              <w:left w:val="single" w:sz="2" w:space="0" w:color="000000"/>
+              <w:bottom w:val="single" w:sz="2" w:space="0" w:color="000000"/>
+            </w:tcBorders>
+          </w:tcPr>
+          <w:p>
+            <w:pPr>
+              <w:pStyle w:val="Contedodatabela"/>
+              <w:widowControl w:val="false"/>
               <w:rPr>
                 <w:b w:val="false"/>
                 <w:b w:val="false"/>
@@ -4556,17 +4472,15 @@
           <w:tcPr>
             <w:tcW w:w="1064" w:type="dxa"/>
             <w:tcBorders>
-              <w:left w:val="single" w:sz="4" w:space="0" w:color="000000"/>
-              <w:bottom w:val="single" w:sz="4" w:space="0" w:color="000000"/>
-              <w:right w:val="single" w:sz="4" w:space="0" w:color="000000"/>
-            </w:tcBorders>
-            <w:vAlign w:val="center"/>
-          </w:tcPr>
-          <w:p>
-            <w:pPr>
-              <w:pStyle w:val="Contedodatabela"/>
-              <w:widowControl w:val="false"/>
-              <w:jc w:val="center"/>
+              <w:left w:val="single" w:sz="2" w:space="0" w:color="000000"/>
+              <w:bottom w:val="single" w:sz="2" w:space="0" w:color="000000"/>
+              <w:right w:val="single" w:sz="2" w:space="0" w:color="000000"/>
+            </w:tcBorders>
+          </w:tcPr>
+          <w:p>
+            <w:pPr>
+              <w:pStyle w:val="Contedodatabela"/>
+              <w:widowControl w:val="false"/>
               <w:rPr>
                 <w:b w:val="false"/>
                 <w:b w:val="false"/>
@@ -4597,43 +4511,34 @@
           <w:tcPr>
             <w:tcW w:w="1070" w:type="dxa"/>
             <w:tcBorders>
-              <w:left w:val="single" w:sz="4" w:space="0" w:color="000000"/>
-              <w:bottom w:val="single" w:sz="4" w:space="0" w:color="000000"/>
-            </w:tcBorders>
-            <w:vAlign w:val="center"/>
-          </w:tcPr>
-          <w:p>
-            <w:pPr>
-              <w:pStyle w:val="Contedodatabela"/>
-              <w:widowControl w:val="false"/>
-              <w:jc w:val="center"/>
-              <w:rPr>
-                <w:b w:val="false"/>
-                <w:b w:val="false"/>
-                <w:bCs w:val="false"/>
-                <w:i w:val="false"/>
-                <w:i w:val="false"/>
-                <w:iCs w:val="false"/>
-                <w:sz w:val="22"/>
-                <w:szCs w:val="22"/>
-              </w:rPr>
-            </w:pPr>
-            <w:r>
-              <w:rPr>
-                <w:b w:val="false"/>
-                <w:bCs w:val="false"/>
-                <w:i w:val="false"/>
-                <w:iCs w:val="false"/>
-                <w:strike w:val="false"/>
-                <w:dstrike w:val="false"/>
-                <w:outline w:val="false"/>
-                <w:shadow w:val="false"/>
-                <w:color w:val="000000"/>
-                <w:sz w:val="22"/>
-                <w:szCs w:val="22"/>
-                <w:u w:val="none"/>
-              </w:rPr>
-              <w:t>4</w:t>
+              <w:left w:val="single" w:sz="2" w:space="0" w:color="000000"/>
+              <w:bottom w:val="single" w:sz="2" w:space="0" w:color="000000"/>
+            </w:tcBorders>
+          </w:tcPr>
+          <w:p>
+            <w:pPr>
+              <w:pStyle w:val="Contedodatabela"/>
+              <w:widowControl w:val="false"/>
+              <w:rPr>
+                <w:b w:val="false"/>
+                <w:b w:val="false"/>
+                <w:bCs w:val="false"/>
+                <w:i w:val="false"/>
+                <w:i w:val="false"/>
+                <w:iCs w:val="false"/>
+                <w:sz w:val="22"/>
+                <w:szCs w:val="22"/>
+              </w:rPr>
+            </w:pPr>
+            <w:r>
+              <w:rPr>
+                <w:b w:val="false"/>
+                <w:bCs w:val="false"/>
+                <w:i w:val="false"/>
+                <w:iCs w:val="false"/>
+                <w:sz w:val="22"/>
+                <w:szCs w:val="22"/>
+              </w:rPr>
             </w:r>
           </w:p>
         </w:tc>
@@ -4641,43 +4546,34 @@
           <w:tcPr>
             <w:tcW w:w="1071" w:type="dxa"/>
             <w:tcBorders>
-              <w:left w:val="single" w:sz="4" w:space="0" w:color="000000"/>
-              <w:bottom w:val="single" w:sz="4" w:space="0" w:color="000000"/>
-            </w:tcBorders>
-            <w:vAlign w:val="center"/>
-          </w:tcPr>
-          <w:p>
-            <w:pPr>
-              <w:pStyle w:val="Contedodatabela"/>
-              <w:widowControl w:val="false"/>
-              <w:jc w:val="center"/>
-              <w:rPr>
-                <w:b w:val="false"/>
-                <w:b w:val="false"/>
-                <w:bCs w:val="false"/>
-                <w:i w:val="false"/>
-                <w:i w:val="false"/>
-                <w:iCs w:val="false"/>
-                <w:sz w:val="22"/>
-                <w:szCs w:val="22"/>
-              </w:rPr>
-            </w:pPr>
-            <w:r>
-              <w:rPr>
-                <w:b w:val="false"/>
-                <w:bCs w:val="false"/>
-                <w:i w:val="false"/>
-                <w:iCs w:val="false"/>
-                <w:strike w:val="false"/>
-                <w:dstrike w:val="false"/>
-                <w:outline w:val="false"/>
-                <w:shadow w:val="false"/>
-                <w:color w:val="000000"/>
-                <w:sz w:val="22"/>
-                <w:szCs w:val="22"/>
-                <w:u w:val="none"/>
-              </w:rPr>
-              <w:t>5</w:t>
+              <w:left w:val="single" w:sz="2" w:space="0" w:color="000000"/>
+              <w:bottom w:val="single" w:sz="2" w:space="0" w:color="000000"/>
+            </w:tcBorders>
+          </w:tcPr>
+          <w:p>
+            <w:pPr>
+              <w:pStyle w:val="Contedodatabela"/>
+              <w:widowControl w:val="false"/>
+              <w:rPr>
+                <w:b w:val="false"/>
+                <w:b w:val="false"/>
+                <w:bCs w:val="false"/>
+                <w:i w:val="false"/>
+                <w:i w:val="false"/>
+                <w:iCs w:val="false"/>
+                <w:sz w:val="22"/>
+                <w:szCs w:val="22"/>
+              </w:rPr>
+            </w:pPr>
+            <w:r>
+              <w:rPr>
+                <w:b w:val="false"/>
+                <w:bCs w:val="false"/>
+                <w:i w:val="false"/>
+                <w:iCs w:val="false"/>
+                <w:sz w:val="22"/>
+                <w:szCs w:val="22"/>
+              </w:rPr>
             </w:r>
           </w:p>
         </w:tc>
@@ -4685,43 +4581,34 @@
           <w:tcPr>
             <w:tcW w:w="1071" w:type="dxa"/>
             <w:tcBorders>
-              <w:left w:val="single" w:sz="4" w:space="0" w:color="000000"/>
-              <w:bottom w:val="single" w:sz="4" w:space="0" w:color="000000"/>
-            </w:tcBorders>
-            <w:vAlign w:val="center"/>
-          </w:tcPr>
-          <w:p>
-            <w:pPr>
-              <w:pStyle w:val="Contedodatabela"/>
-              <w:widowControl w:val="false"/>
-              <w:jc w:val="center"/>
-              <w:rPr>
-                <w:b w:val="false"/>
-                <w:b w:val="false"/>
-                <w:bCs w:val="false"/>
-                <w:i w:val="false"/>
-                <w:i w:val="false"/>
-                <w:iCs w:val="false"/>
-                <w:sz w:val="22"/>
-                <w:szCs w:val="22"/>
-              </w:rPr>
-            </w:pPr>
-            <w:r>
-              <w:rPr>
-                <w:b w:val="false"/>
-                <w:bCs w:val="false"/>
-                <w:i w:val="false"/>
-                <w:iCs w:val="false"/>
-                <w:strike w:val="false"/>
-                <w:dstrike w:val="false"/>
-                <w:outline w:val="false"/>
-                <w:shadow w:val="false"/>
-                <w:color w:val="000000"/>
-                <w:sz w:val="22"/>
-                <w:szCs w:val="22"/>
-                <w:u w:val="none"/>
-              </w:rPr>
-              <w:t>6</w:t>
+              <w:left w:val="single" w:sz="2" w:space="0" w:color="000000"/>
+              <w:bottom w:val="single" w:sz="2" w:space="0" w:color="000000"/>
+            </w:tcBorders>
+          </w:tcPr>
+          <w:p>
+            <w:pPr>
+              <w:pStyle w:val="Contedodatabela"/>
+              <w:widowControl w:val="false"/>
+              <w:rPr>
+                <w:b w:val="false"/>
+                <w:b w:val="false"/>
+                <w:bCs w:val="false"/>
+                <w:i w:val="false"/>
+                <w:i w:val="false"/>
+                <w:iCs w:val="false"/>
+                <w:sz w:val="22"/>
+                <w:szCs w:val="22"/>
+              </w:rPr>
+            </w:pPr>
+            <w:r>
+              <w:rPr>
+                <w:b w:val="false"/>
+                <w:bCs w:val="false"/>
+                <w:i w:val="false"/>
+                <w:iCs w:val="false"/>
+                <w:sz w:val="22"/>
+                <w:szCs w:val="22"/>
+              </w:rPr>
             </w:r>
           </w:p>
         </w:tc>
@@ -4729,16 +4616,14 @@
           <w:tcPr>
             <w:tcW w:w="1071" w:type="dxa"/>
             <w:tcBorders>
-              <w:left w:val="single" w:sz="4" w:space="0" w:color="000000"/>
-              <w:bottom w:val="single" w:sz="4" w:space="0" w:color="000000"/>
-            </w:tcBorders>
-            <w:vAlign w:val="center"/>
-          </w:tcPr>
-          <w:p>
-            <w:pPr>
-              <w:pStyle w:val="Contedodatabela"/>
-              <w:widowControl w:val="false"/>
-              <w:jc w:val="center"/>
+              <w:left w:val="single" w:sz="2" w:space="0" w:color="000000"/>
+              <w:bottom w:val="single" w:sz="2" w:space="0" w:color="000000"/>
+            </w:tcBorders>
+          </w:tcPr>
+          <w:p>
+            <w:pPr>
+              <w:pStyle w:val="Contedodatabela"/>
+              <w:widowControl w:val="false"/>
               <w:rPr>
                 <w:b w:val="false"/>
                 <w:b w:val="false"/>
@@ -4766,16 +4651,14 @@
           <w:tcPr>
             <w:tcW w:w="1070" w:type="dxa"/>
             <w:tcBorders>
-              <w:left w:val="single" w:sz="4" w:space="0" w:color="000000"/>
-              <w:bottom w:val="single" w:sz="4" w:space="0" w:color="000000"/>
-            </w:tcBorders>
-            <w:vAlign w:val="center"/>
-          </w:tcPr>
-          <w:p>
-            <w:pPr>
-              <w:pStyle w:val="Contedodatabela"/>
-              <w:widowControl w:val="false"/>
-              <w:jc w:val="center"/>
+              <w:left w:val="single" w:sz="2" w:space="0" w:color="000000"/>
+              <w:bottom w:val="single" w:sz="2" w:space="0" w:color="000000"/>
+            </w:tcBorders>
+          </w:tcPr>
+          <w:p>
+            <w:pPr>
+              <w:pStyle w:val="Contedodatabela"/>
+              <w:widowControl w:val="false"/>
               <w:rPr>
                 <w:b w:val="false"/>
                 <w:b w:val="false"/>
@@ -4803,16 +4686,14 @@
           <w:tcPr>
             <w:tcW w:w="1071" w:type="dxa"/>
             <w:tcBorders>
-              <w:left w:val="single" w:sz="4" w:space="0" w:color="000000"/>
-              <w:bottom w:val="single" w:sz="4" w:space="0" w:color="000000"/>
-            </w:tcBorders>
-            <w:vAlign w:val="center"/>
-          </w:tcPr>
-          <w:p>
-            <w:pPr>
-              <w:pStyle w:val="Contedodatabela"/>
-              <w:widowControl w:val="false"/>
-              <w:jc w:val="center"/>
+              <w:left w:val="single" w:sz="2" w:space="0" w:color="000000"/>
+              <w:bottom w:val="single" w:sz="2" w:space="0" w:color="000000"/>
+            </w:tcBorders>
+          </w:tcPr>
+          <w:p>
+            <w:pPr>
+              <w:pStyle w:val="Contedodatabela"/>
+              <w:widowControl w:val="false"/>
               <w:rPr>
                 <w:b w:val="false"/>
                 <w:b w:val="false"/>
@@ -4840,16 +4721,14 @@
           <w:tcPr>
             <w:tcW w:w="1072" w:type="dxa"/>
             <w:tcBorders>
-              <w:left w:val="single" w:sz="4" w:space="0" w:color="000000"/>
-              <w:bottom w:val="single" w:sz="4" w:space="0" w:color="000000"/>
-            </w:tcBorders>
-            <w:vAlign w:val="center"/>
-          </w:tcPr>
-          <w:p>
-            <w:pPr>
-              <w:pStyle w:val="Contedodatabela"/>
-              <w:widowControl w:val="false"/>
-              <w:jc w:val="center"/>
+              <w:left w:val="single" w:sz="2" w:space="0" w:color="000000"/>
+              <w:bottom w:val="single" w:sz="2" w:space="0" w:color="000000"/>
+            </w:tcBorders>
+          </w:tcPr>
+          <w:p>
+            <w:pPr>
+              <w:pStyle w:val="Contedodatabela"/>
+              <w:widowControl w:val="false"/>
               <w:rPr>
                 <w:b w:val="false"/>
                 <w:b w:val="false"/>
@@ -4877,16 +4756,14 @@
           <w:tcPr>
             <w:tcW w:w="1077" w:type="dxa"/>
             <w:tcBorders>
-              <w:left w:val="single" w:sz="4" w:space="0" w:color="000000"/>
-              <w:bottom w:val="single" w:sz="4" w:space="0" w:color="000000"/>
-            </w:tcBorders>
-            <w:vAlign w:val="center"/>
-          </w:tcPr>
-          <w:p>
-            <w:pPr>
-              <w:pStyle w:val="Contedodatabela"/>
-              <w:widowControl w:val="false"/>
-              <w:jc w:val="center"/>
+              <w:left w:val="single" w:sz="2" w:space="0" w:color="000000"/>
+              <w:bottom w:val="single" w:sz="2" w:space="0" w:color="000000"/>
+            </w:tcBorders>
+          </w:tcPr>
+          <w:p>
+            <w:pPr>
+              <w:pStyle w:val="Contedodatabela"/>
+              <w:widowControl w:val="false"/>
               <w:rPr>
                 <w:b w:val="false"/>
                 <w:b w:val="false"/>
@@ -4914,17 +4791,15 @@
           <w:tcPr>
             <w:tcW w:w="1064" w:type="dxa"/>
             <w:tcBorders>
-              <w:left w:val="single" w:sz="4" w:space="0" w:color="000000"/>
-              <w:bottom w:val="single" w:sz="4" w:space="0" w:color="000000"/>
-              <w:right w:val="single" w:sz="4" w:space="0" w:color="000000"/>
-            </w:tcBorders>
-            <w:vAlign w:val="center"/>
-          </w:tcPr>
-          <w:p>
-            <w:pPr>
-              <w:pStyle w:val="Contedodatabela"/>
-              <w:widowControl w:val="false"/>
-              <w:jc w:val="center"/>
+              <w:left w:val="single" w:sz="2" w:space="0" w:color="000000"/>
+              <w:bottom w:val="single" w:sz="2" w:space="0" w:color="000000"/>
+              <w:right w:val="single" w:sz="2" w:space="0" w:color="000000"/>
+            </w:tcBorders>
+          </w:tcPr>
+          <w:p>
+            <w:pPr>
+              <w:pStyle w:val="Contedodatabela"/>
+              <w:widowControl w:val="false"/>
               <w:rPr>
                 <w:b w:val="false"/>
                 <w:b w:val="false"/>
@@ -4955,16 +4830,14 @@
           <w:tcPr>
             <w:tcW w:w="1070" w:type="dxa"/>
             <w:tcBorders>
-              <w:left w:val="single" w:sz="4" w:space="0" w:color="000000"/>
-              <w:bottom w:val="single" w:sz="4" w:space="0" w:color="000000"/>
-            </w:tcBorders>
-            <w:vAlign w:val="center"/>
-          </w:tcPr>
-          <w:p>
-            <w:pPr>
-              <w:pStyle w:val="Contedodatabela"/>
-              <w:widowControl w:val="false"/>
-              <w:jc w:val="center"/>
+              <w:left w:val="single" w:sz="2" w:space="0" w:color="000000"/>
+              <w:bottom w:val="single" w:sz="2" w:space="0" w:color="000000"/>
+            </w:tcBorders>
+          </w:tcPr>
+          <w:p>
+            <w:pPr>
+              <w:pStyle w:val="Contedodatabela"/>
+              <w:widowControl w:val="false"/>
               <w:rPr>
                 <w:b w:val="false"/>
                 <w:b w:val="false"/>
@@ -4992,16 +4865,14 @@
           <w:tcPr>
             <w:tcW w:w="1071" w:type="dxa"/>
             <w:tcBorders>
-              <w:left w:val="single" w:sz="4" w:space="0" w:color="000000"/>
-              <w:bottom w:val="single" w:sz="4" w:space="0" w:color="000000"/>
-            </w:tcBorders>
-            <w:vAlign w:val="center"/>
-          </w:tcPr>
-          <w:p>
-            <w:pPr>
-              <w:pStyle w:val="Contedodatabela"/>
-              <w:widowControl w:val="false"/>
-              <w:jc w:val="center"/>
+              <w:left w:val="single" w:sz="2" w:space="0" w:color="000000"/>
+              <w:bottom w:val="single" w:sz="2" w:space="0" w:color="000000"/>
+            </w:tcBorders>
+          </w:tcPr>
+          <w:p>
+            <w:pPr>
+              <w:pStyle w:val="Contedodatabela"/>
+              <w:widowControl w:val="false"/>
               <w:rPr>
                 <w:b w:val="false"/>
                 <w:b w:val="false"/>
@@ -5029,16 +4900,14 @@
           <w:tcPr>
             <w:tcW w:w="1071" w:type="dxa"/>
             <w:tcBorders>
-              <w:left w:val="single" w:sz="4" w:space="0" w:color="000000"/>
-              <w:bottom w:val="single" w:sz="4" w:space="0" w:color="000000"/>
-            </w:tcBorders>
-            <w:vAlign w:val="center"/>
-          </w:tcPr>
-          <w:p>
-            <w:pPr>
-              <w:pStyle w:val="Contedodatabela"/>
-              <w:widowControl w:val="false"/>
-              <w:jc w:val="center"/>
+              <w:left w:val="single" w:sz="2" w:space="0" w:color="000000"/>
+              <w:bottom w:val="single" w:sz="2" w:space="0" w:color="000000"/>
+            </w:tcBorders>
+          </w:tcPr>
+          <w:p>
+            <w:pPr>
+              <w:pStyle w:val="Contedodatabela"/>
+              <w:widowControl w:val="false"/>
               <w:rPr>
                 <w:b w:val="false"/>
                 <w:b w:val="false"/>
@@ -5066,16 +4935,14 @@
           <w:tcPr>
             <w:tcW w:w="1071" w:type="dxa"/>
             <w:tcBorders>
-              <w:left w:val="single" w:sz="4" w:space="0" w:color="000000"/>
-              <w:bottom w:val="single" w:sz="4" w:space="0" w:color="000000"/>
-            </w:tcBorders>
-            <w:vAlign w:val="center"/>
-          </w:tcPr>
-          <w:p>
-            <w:pPr>
-              <w:pStyle w:val="Contedodatabela"/>
-              <w:widowControl w:val="false"/>
-              <w:jc w:val="center"/>
+              <w:left w:val="single" w:sz="2" w:space="0" w:color="000000"/>
+              <w:bottom w:val="single" w:sz="2" w:space="0" w:color="000000"/>
+            </w:tcBorders>
+          </w:tcPr>
+          <w:p>
+            <w:pPr>
+              <w:pStyle w:val="Contedodatabela"/>
+              <w:widowControl w:val="false"/>
               <w:rPr>
                 <w:b w:val="false"/>
                 <w:b w:val="false"/>
@@ -5103,16 +4970,14 @@
           <w:tcPr>
             <w:tcW w:w="1070" w:type="dxa"/>
             <w:tcBorders>
-              <w:left w:val="single" w:sz="4" w:space="0" w:color="000000"/>
-              <w:bottom w:val="single" w:sz="4" w:space="0" w:color="000000"/>
-            </w:tcBorders>
-            <w:vAlign w:val="center"/>
-          </w:tcPr>
-          <w:p>
-            <w:pPr>
-              <w:pStyle w:val="Contedodatabela"/>
-              <w:widowControl w:val="false"/>
-              <w:jc w:val="center"/>
+              <w:left w:val="single" w:sz="2" w:space="0" w:color="000000"/>
+              <w:bottom w:val="single" w:sz="2" w:space="0" w:color="000000"/>
+            </w:tcBorders>
+          </w:tcPr>
+          <w:p>
+            <w:pPr>
+              <w:pStyle w:val="Contedodatabela"/>
+              <w:widowControl w:val="false"/>
               <w:rPr>
                 <w:b w:val="false"/>
                 <w:b w:val="false"/>
@@ -5140,16 +5005,14 @@
           <w:tcPr>
             <w:tcW w:w="1071" w:type="dxa"/>
             <w:tcBorders>
-              <w:left w:val="single" w:sz="4" w:space="0" w:color="000000"/>
-              <w:bottom w:val="single" w:sz="4" w:space="0" w:color="000000"/>
-            </w:tcBorders>
-            <w:vAlign w:val="center"/>
-          </w:tcPr>
-          <w:p>
-            <w:pPr>
-              <w:pStyle w:val="Contedodatabela"/>
-              <w:widowControl w:val="false"/>
-              <w:jc w:val="center"/>
+              <w:left w:val="single" w:sz="2" w:space="0" w:color="000000"/>
+              <w:bottom w:val="single" w:sz="2" w:space="0" w:color="000000"/>
+            </w:tcBorders>
+          </w:tcPr>
+          <w:p>
+            <w:pPr>
+              <w:pStyle w:val="Contedodatabela"/>
+              <w:widowControl w:val="false"/>
               <w:rPr>
                 <w:b w:val="false"/>
                 <w:b w:val="false"/>
@@ -5177,16 +5040,14 @@
           <w:tcPr>
             <w:tcW w:w="1072" w:type="dxa"/>
             <w:tcBorders>
-              <w:left w:val="single" w:sz="4" w:space="0" w:color="000000"/>
-              <w:bottom w:val="single" w:sz="4" w:space="0" w:color="000000"/>
-            </w:tcBorders>
-            <w:vAlign w:val="center"/>
-          </w:tcPr>
-          <w:p>
-            <w:pPr>
-              <w:pStyle w:val="Contedodatabela"/>
-              <w:widowControl w:val="false"/>
-              <w:jc w:val="center"/>
+              <w:left w:val="single" w:sz="2" w:space="0" w:color="000000"/>
+              <w:bottom w:val="single" w:sz="2" w:space="0" w:color="000000"/>
+            </w:tcBorders>
+          </w:tcPr>
+          <w:p>
+            <w:pPr>
+              <w:pStyle w:val="Contedodatabela"/>
+              <w:widowControl w:val="false"/>
               <w:rPr>
                 <w:b w:val="false"/>
                 <w:b w:val="false"/>
@@ -5214,16 +5075,14 @@
           <w:tcPr>
             <w:tcW w:w="1077" w:type="dxa"/>
             <w:tcBorders>
-              <w:left w:val="single" w:sz="4" w:space="0" w:color="000000"/>
-              <w:bottom w:val="single" w:sz="4" w:space="0" w:color="000000"/>
-            </w:tcBorders>
-            <w:vAlign w:val="center"/>
-          </w:tcPr>
-          <w:p>
-            <w:pPr>
-              <w:pStyle w:val="Contedodatabela"/>
-              <w:widowControl w:val="false"/>
-              <w:jc w:val="center"/>
+              <w:left w:val="single" w:sz="2" w:space="0" w:color="000000"/>
+              <w:bottom w:val="single" w:sz="2" w:space="0" w:color="000000"/>
+            </w:tcBorders>
+          </w:tcPr>
+          <w:p>
+            <w:pPr>
+              <w:pStyle w:val="Contedodatabela"/>
+              <w:widowControl w:val="false"/>
               <w:rPr>
                 <w:b w:val="false"/>
                 <w:b w:val="false"/>
@@ -5251,17 +5110,15 @@
           <w:tcPr>
             <w:tcW w:w="1064" w:type="dxa"/>
             <w:tcBorders>
-              <w:left w:val="single" w:sz="4" w:space="0" w:color="000000"/>
-              <w:bottom w:val="single" w:sz="4" w:space="0" w:color="000000"/>
-              <w:right w:val="single" w:sz="4" w:space="0" w:color="000000"/>
-            </w:tcBorders>
-            <w:vAlign w:val="center"/>
-          </w:tcPr>
-          <w:p>
-            <w:pPr>
-              <w:pStyle w:val="Contedodatabela"/>
-              <w:widowControl w:val="false"/>
-              <w:jc w:val="center"/>
+              <w:left w:val="single" w:sz="2" w:space="0" w:color="000000"/>
+              <w:bottom w:val="single" w:sz="2" w:space="0" w:color="000000"/>
+              <w:right w:val="single" w:sz="2" w:space="0" w:color="000000"/>
+            </w:tcBorders>
+          </w:tcPr>
+          <w:p>
+            <w:pPr>
+              <w:pStyle w:val="Contedodatabela"/>
+              <w:widowControl w:val="false"/>
               <w:rPr>
                 <w:b w:val="false"/>
                 <w:b w:val="false"/>
@@ -5292,16 +5149,14 @@
           <w:tcPr>
             <w:tcW w:w="1070" w:type="dxa"/>
             <w:tcBorders>
-              <w:left w:val="single" w:sz="4" w:space="0" w:color="000000"/>
-              <w:bottom w:val="single" w:sz="4" w:space="0" w:color="000000"/>
-            </w:tcBorders>
-            <w:vAlign w:val="center"/>
-          </w:tcPr>
-          <w:p>
-            <w:pPr>
-              <w:pStyle w:val="Contedodatabela"/>
-              <w:widowControl w:val="false"/>
-              <w:jc w:val="center"/>
+              <w:left w:val="single" w:sz="2" w:space="0" w:color="000000"/>
+              <w:bottom w:val="single" w:sz="2" w:space="0" w:color="000000"/>
+            </w:tcBorders>
+          </w:tcPr>
+          <w:p>
+            <w:pPr>
+              <w:pStyle w:val="Contedodatabela"/>
+              <w:widowControl w:val="false"/>
               <w:rPr>
                 <w:b w:val="false"/>
                 <w:b w:val="false"/>
@@ -5329,16 +5184,14 @@
           <w:tcPr>
             <w:tcW w:w="1071" w:type="dxa"/>
             <w:tcBorders>
-              <w:left w:val="single" w:sz="4" w:space="0" w:color="000000"/>
-              <w:bottom w:val="single" w:sz="4" w:space="0" w:color="000000"/>
-            </w:tcBorders>
-            <w:vAlign w:val="center"/>
-          </w:tcPr>
-          <w:p>
-            <w:pPr>
-              <w:pStyle w:val="Contedodatabela"/>
-              <w:widowControl w:val="false"/>
-              <w:jc w:val="center"/>
+              <w:left w:val="single" w:sz="2" w:space="0" w:color="000000"/>
+              <w:bottom w:val="single" w:sz="2" w:space="0" w:color="000000"/>
+            </w:tcBorders>
+          </w:tcPr>
+          <w:p>
+            <w:pPr>
+              <w:pStyle w:val="Contedodatabela"/>
+              <w:widowControl w:val="false"/>
               <w:rPr>
                 <w:b w:val="false"/>
                 <w:b w:val="false"/>
@@ -5366,16 +5219,14 @@
           <w:tcPr>
             <w:tcW w:w="1071" w:type="dxa"/>
             <w:tcBorders>
-              <w:left w:val="single" w:sz="4" w:space="0" w:color="000000"/>
-              <w:bottom w:val="single" w:sz="4" w:space="0" w:color="000000"/>
-            </w:tcBorders>
-            <w:vAlign w:val="center"/>
-          </w:tcPr>
-          <w:p>
-            <w:pPr>
-              <w:pStyle w:val="Contedodatabela"/>
-              <w:widowControl w:val="false"/>
-              <w:jc w:val="center"/>
+              <w:left w:val="single" w:sz="2" w:space="0" w:color="000000"/>
+              <w:bottom w:val="single" w:sz="2" w:space="0" w:color="000000"/>
+            </w:tcBorders>
+          </w:tcPr>
+          <w:p>
+            <w:pPr>
+              <w:pStyle w:val="Contedodatabela"/>
+              <w:widowControl w:val="false"/>
               <w:rPr>
                 <w:b w:val="false"/>
                 <w:b w:val="false"/>
@@ -5403,16 +5254,14 @@
           <w:tcPr>
             <w:tcW w:w="1071" w:type="dxa"/>
             <w:tcBorders>
-              <w:left w:val="single" w:sz="4" w:space="0" w:color="000000"/>
-              <w:bottom w:val="single" w:sz="4" w:space="0" w:color="000000"/>
-            </w:tcBorders>
-            <w:vAlign w:val="center"/>
-          </w:tcPr>
-          <w:p>
-            <w:pPr>
-              <w:pStyle w:val="Contedodatabela"/>
-              <w:widowControl w:val="false"/>
-              <w:jc w:val="center"/>
+              <w:left w:val="single" w:sz="2" w:space="0" w:color="000000"/>
+              <w:bottom w:val="single" w:sz="2" w:space="0" w:color="000000"/>
+            </w:tcBorders>
+          </w:tcPr>
+          <w:p>
+            <w:pPr>
+              <w:pStyle w:val="Contedodatabela"/>
+              <w:widowControl w:val="false"/>
               <w:rPr>
                 <w:b w:val="false"/>
                 <w:b w:val="false"/>
@@ -5440,16 +5289,14 @@
           <w:tcPr>
             <w:tcW w:w="1070" w:type="dxa"/>
             <w:tcBorders>
-              <w:left w:val="single" w:sz="4" w:space="0" w:color="000000"/>
-              <w:bottom w:val="single" w:sz="4" w:space="0" w:color="000000"/>
-            </w:tcBorders>
-            <w:vAlign w:val="center"/>
-          </w:tcPr>
-          <w:p>
-            <w:pPr>
-              <w:pStyle w:val="Contedodatabela"/>
-              <w:widowControl w:val="false"/>
-              <w:jc w:val="center"/>
+              <w:left w:val="single" w:sz="2" w:space="0" w:color="000000"/>
+              <w:bottom w:val="single" w:sz="2" w:space="0" w:color="000000"/>
+            </w:tcBorders>
+          </w:tcPr>
+          <w:p>
+            <w:pPr>
+              <w:pStyle w:val="Contedodatabela"/>
+              <w:widowControl w:val="false"/>
               <w:rPr>
                 <w:b w:val="false"/>
                 <w:b w:val="false"/>
@@ -5477,16 +5324,14 @@
           <w:tcPr>
             <w:tcW w:w="1071" w:type="dxa"/>
             <w:tcBorders>
-              <w:left w:val="single" w:sz="4" w:space="0" w:color="000000"/>
-              <w:bottom w:val="single" w:sz="4" w:space="0" w:color="000000"/>
-            </w:tcBorders>
-            <w:vAlign w:val="center"/>
-          </w:tcPr>
-          <w:p>
-            <w:pPr>
-              <w:pStyle w:val="Contedodatabela"/>
-              <w:widowControl w:val="false"/>
-              <w:jc w:val="center"/>
+              <w:left w:val="single" w:sz="2" w:space="0" w:color="000000"/>
+              <w:bottom w:val="single" w:sz="2" w:space="0" w:color="000000"/>
+            </w:tcBorders>
+          </w:tcPr>
+          <w:p>
+            <w:pPr>
+              <w:pStyle w:val="Contedodatabela"/>
+              <w:widowControl w:val="false"/>
               <w:rPr>
                 <w:b w:val="false"/>
                 <w:b w:val="false"/>
@@ -5514,16 +5359,14 @@
           <w:tcPr>
             <w:tcW w:w="1072" w:type="dxa"/>
             <w:tcBorders>
-              <w:left w:val="single" w:sz="4" w:space="0" w:color="000000"/>
-              <w:bottom w:val="single" w:sz="4" w:space="0" w:color="000000"/>
-            </w:tcBorders>
-            <w:vAlign w:val="center"/>
-          </w:tcPr>
-          <w:p>
-            <w:pPr>
-              <w:pStyle w:val="Contedodatabela"/>
-              <w:widowControl w:val="false"/>
-              <w:jc w:val="center"/>
+              <w:left w:val="single" w:sz="2" w:space="0" w:color="000000"/>
+              <w:bottom w:val="single" w:sz="2" w:space="0" w:color="000000"/>
+            </w:tcBorders>
+          </w:tcPr>
+          <w:p>
+            <w:pPr>
+              <w:pStyle w:val="Contedodatabela"/>
+              <w:widowControl w:val="false"/>
               <w:rPr>
                 <w:b w:val="false"/>
                 <w:b w:val="false"/>
@@ -5551,16 +5394,14 @@
           <w:tcPr>
             <w:tcW w:w="1077" w:type="dxa"/>
             <w:tcBorders>
-              <w:left w:val="single" w:sz="4" w:space="0" w:color="000000"/>
-              <w:bottom w:val="single" w:sz="4" w:space="0" w:color="000000"/>
-            </w:tcBorders>
-            <w:vAlign w:val="center"/>
-          </w:tcPr>
-          <w:p>
-            <w:pPr>
-              <w:pStyle w:val="Contedodatabela"/>
-              <w:widowControl w:val="false"/>
-              <w:jc w:val="center"/>
+              <w:left w:val="single" w:sz="2" w:space="0" w:color="000000"/>
+              <w:bottom w:val="single" w:sz="2" w:space="0" w:color="000000"/>
+            </w:tcBorders>
+          </w:tcPr>
+          <w:p>
+            <w:pPr>
+              <w:pStyle w:val="Contedodatabela"/>
+              <w:widowControl w:val="false"/>
               <w:rPr>
                 <w:b w:val="false"/>
                 <w:b w:val="false"/>
@@ -5588,17 +5429,15 @@
           <w:tcPr>
             <w:tcW w:w="1064" w:type="dxa"/>
             <w:tcBorders>
-              <w:left w:val="single" w:sz="4" w:space="0" w:color="000000"/>
-              <w:bottom w:val="single" w:sz="4" w:space="0" w:color="000000"/>
-              <w:right w:val="single" w:sz="4" w:space="0" w:color="000000"/>
-            </w:tcBorders>
-            <w:vAlign w:val="center"/>
-          </w:tcPr>
-          <w:p>
-            <w:pPr>
-              <w:pStyle w:val="Contedodatabela"/>
-              <w:widowControl w:val="false"/>
-              <w:jc w:val="center"/>
+              <w:left w:val="single" w:sz="2" w:space="0" w:color="000000"/>
+              <w:bottom w:val="single" w:sz="2" w:space="0" w:color="000000"/>
+              <w:right w:val="single" w:sz="2" w:space="0" w:color="000000"/>
+            </w:tcBorders>
+          </w:tcPr>
+          <w:p>
+            <w:pPr>
+              <w:pStyle w:val="Contedodatabela"/>
+              <w:widowControl w:val="false"/>
               <w:rPr>
                 <w:b w:val="false"/>
                 <w:b w:val="false"/>
@@ -5629,16 +5468,14 @@
           <w:tcPr>
             <w:tcW w:w="1070" w:type="dxa"/>
             <w:tcBorders>
-              <w:left w:val="single" w:sz="4" w:space="0" w:color="000000"/>
-              <w:bottom w:val="single" w:sz="4" w:space="0" w:color="000000"/>
-            </w:tcBorders>
-            <w:vAlign w:val="center"/>
-          </w:tcPr>
-          <w:p>
-            <w:pPr>
-              <w:pStyle w:val="Contedodatabela"/>
-              <w:widowControl w:val="false"/>
-              <w:jc w:val="center"/>
+              <w:left w:val="single" w:sz="2" w:space="0" w:color="000000"/>
+              <w:bottom w:val="single" w:sz="2" w:space="0" w:color="000000"/>
+            </w:tcBorders>
+          </w:tcPr>
+          <w:p>
+            <w:pPr>
+              <w:pStyle w:val="Contedodatabela"/>
+              <w:widowControl w:val="false"/>
               <w:rPr>
                 <w:b w:val="false"/>
                 <w:b w:val="false"/>
@@ -5666,16 +5503,14 @@
           <w:tcPr>
             <w:tcW w:w="1071" w:type="dxa"/>
             <w:tcBorders>
-              <w:left w:val="single" w:sz="4" w:space="0" w:color="000000"/>
-              <w:bottom w:val="single" w:sz="4" w:space="0" w:color="000000"/>
-            </w:tcBorders>
-            <w:vAlign w:val="center"/>
-          </w:tcPr>
-          <w:p>
-            <w:pPr>
-              <w:pStyle w:val="Contedodatabela"/>
-              <w:widowControl w:val="false"/>
-              <w:jc w:val="center"/>
+              <w:left w:val="single" w:sz="2" w:space="0" w:color="000000"/>
+              <w:bottom w:val="single" w:sz="2" w:space="0" w:color="000000"/>
+            </w:tcBorders>
+          </w:tcPr>
+          <w:p>
+            <w:pPr>
+              <w:pStyle w:val="Contedodatabela"/>
+              <w:widowControl w:val="false"/>
               <w:rPr>
                 <w:b w:val="false"/>
                 <w:b w:val="false"/>
@@ -5703,16 +5538,14 @@
           <w:tcPr>
             <w:tcW w:w="1071" w:type="dxa"/>
             <w:tcBorders>
-              <w:left w:val="single" w:sz="4" w:space="0" w:color="000000"/>
-              <w:bottom w:val="single" w:sz="4" w:space="0" w:color="000000"/>
-            </w:tcBorders>
-            <w:vAlign w:val="center"/>
-          </w:tcPr>
-          <w:p>
-            <w:pPr>
-              <w:pStyle w:val="Contedodatabela"/>
-              <w:widowControl w:val="false"/>
-              <w:jc w:val="center"/>
+              <w:left w:val="single" w:sz="2" w:space="0" w:color="000000"/>
+              <w:bottom w:val="single" w:sz="2" w:space="0" w:color="000000"/>
+            </w:tcBorders>
+          </w:tcPr>
+          <w:p>
+            <w:pPr>
+              <w:pStyle w:val="Contedodatabela"/>
+              <w:widowControl w:val="false"/>
               <w:rPr>
                 <w:b w:val="false"/>
                 <w:b w:val="false"/>
@@ -5740,16 +5573,14 @@
           <w:tcPr>
             <w:tcW w:w="1071" w:type="dxa"/>
             <w:tcBorders>
-              <w:left w:val="single" w:sz="4" w:space="0" w:color="000000"/>
-              <w:bottom w:val="single" w:sz="4" w:space="0" w:color="000000"/>
-            </w:tcBorders>
-            <w:vAlign w:val="center"/>
-          </w:tcPr>
-          <w:p>
-            <w:pPr>
-              <w:pStyle w:val="Contedodatabela"/>
-              <w:widowControl w:val="false"/>
-              <w:jc w:val="center"/>
+              <w:left w:val="single" w:sz="2" w:space="0" w:color="000000"/>
+              <w:bottom w:val="single" w:sz="2" w:space="0" w:color="000000"/>
+            </w:tcBorders>
+          </w:tcPr>
+          <w:p>
+            <w:pPr>
+              <w:pStyle w:val="Contedodatabela"/>
+              <w:widowControl w:val="false"/>
               <w:rPr>
                 <w:b w:val="false"/>
                 <w:b w:val="false"/>
@@ -5777,16 +5608,14 @@
           <w:tcPr>
             <w:tcW w:w="1070" w:type="dxa"/>
             <w:tcBorders>
-              <w:left w:val="single" w:sz="4" w:space="0" w:color="000000"/>
-              <w:bottom w:val="single" w:sz="4" w:space="0" w:color="000000"/>
-            </w:tcBorders>
-            <w:vAlign w:val="center"/>
-          </w:tcPr>
-          <w:p>
-            <w:pPr>
-              <w:pStyle w:val="Contedodatabela"/>
-              <w:widowControl w:val="false"/>
-              <w:jc w:val="center"/>
+              <w:left w:val="single" w:sz="2" w:space="0" w:color="000000"/>
+              <w:bottom w:val="single" w:sz="2" w:space="0" w:color="000000"/>
+            </w:tcBorders>
+          </w:tcPr>
+          <w:p>
+            <w:pPr>
+              <w:pStyle w:val="Contedodatabela"/>
+              <w:widowControl w:val="false"/>
               <w:rPr>
                 <w:b w:val="false"/>
                 <w:b w:val="false"/>
@@ -5814,16 +5643,14 @@
           <w:tcPr>
             <w:tcW w:w="1071" w:type="dxa"/>
             <w:tcBorders>
-              <w:left w:val="single" w:sz="4" w:space="0" w:color="000000"/>
-              <w:bottom w:val="single" w:sz="4" w:space="0" w:color="000000"/>
-            </w:tcBorders>
-            <w:vAlign w:val="center"/>
-          </w:tcPr>
-          <w:p>
-            <w:pPr>
-              <w:pStyle w:val="Contedodatabela"/>
-              <w:widowControl w:val="false"/>
-              <w:jc w:val="center"/>
+              <w:left w:val="single" w:sz="2" w:space="0" w:color="000000"/>
+              <w:bottom w:val="single" w:sz="2" w:space="0" w:color="000000"/>
+            </w:tcBorders>
+          </w:tcPr>
+          <w:p>
+            <w:pPr>
+              <w:pStyle w:val="Contedodatabela"/>
+              <w:widowControl w:val="false"/>
               <w:rPr>
                 <w:b w:val="false"/>
                 <w:b w:val="false"/>
@@ -5851,16 +5678,14 @@
           <w:tcPr>
             <w:tcW w:w="1072" w:type="dxa"/>
             <w:tcBorders>
-              <w:left w:val="single" w:sz="4" w:space="0" w:color="000000"/>
-              <w:bottom w:val="single" w:sz="4" w:space="0" w:color="000000"/>
-            </w:tcBorders>
-            <w:vAlign w:val="center"/>
-          </w:tcPr>
-          <w:p>
-            <w:pPr>
-              <w:pStyle w:val="Contedodatabela"/>
-              <w:widowControl w:val="false"/>
-              <w:jc w:val="center"/>
+              <w:left w:val="single" w:sz="2" w:space="0" w:color="000000"/>
+              <w:bottom w:val="single" w:sz="2" w:space="0" w:color="000000"/>
+            </w:tcBorders>
+          </w:tcPr>
+          <w:p>
+            <w:pPr>
+              <w:pStyle w:val="Contedodatabela"/>
+              <w:widowControl w:val="false"/>
               <w:rPr>
                 <w:b w:val="false"/>
                 <w:b w:val="false"/>
@@ -5888,16 +5713,14 @@
           <w:tcPr>
             <w:tcW w:w="1077" w:type="dxa"/>
             <w:tcBorders>
-              <w:left w:val="single" w:sz="4" w:space="0" w:color="000000"/>
-              <w:bottom w:val="single" w:sz="4" w:space="0" w:color="000000"/>
-            </w:tcBorders>
-            <w:vAlign w:val="center"/>
-          </w:tcPr>
-          <w:p>
-            <w:pPr>
-              <w:pStyle w:val="Contedodatabela"/>
-              <w:widowControl w:val="false"/>
-              <w:jc w:val="center"/>
+              <w:left w:val="single" w:sz="2" w:space="0" w:color="000000"/>
+              <w:bottom w:val="single" w:sz="2" w:space="0" w:color="000000"/>
+            </w:tcBorders>
+          </w:tcPr>
+          <w:p>
+            <w:pPr>
+              <w:pStyle w:val="Contedodatabela"/>
+              <w:widowControl w:val="false"/>
               <w:rPr>
                 <w:b w:val="false"/>
                 <w:b w:val="false"/>
@@ -5925,17 +5748,15 @@
           <w:tcPr>
             <w:tcW w:w="1064" w:type="dxa"/>
             <w:tcBorders>
-              <w:left w:val="single" w:sz="4" w:space="0" w:color="000000"/>
-              <w:bottom w:val="single" w:sz="4" w:space="0" w:color="000000"/>
-              <w:right w:val="single" w:sz="4" w:space="0" w:color="000000"/>
-            </w:tcBorders>
-            <w:vAlign w:val="center"/>
-          </w:tcPr>
-          <w:p>
-            <w:pPr>
-              <w:pStyle w:val="Contedodatabela"/>
-              <w:widowControl w:val="false"/>
-              <w:jc w:val="center"/>
+              <w:left w:val="single" w:sz="2" w:space="0" w:color="000000"/>
+              <w:bottom w:val="single" w:sz="2" w:space="0" w:color="000000"/>
+              <w:right w:val="single" w:sz="2" w:space="0" w:color="000000"/>
+            </w:tcBorders>
+          </w:tcPr>
+          <w:p>
+            <w:pPr>
+              <w:pStyle w:val="Contedodatabela"/>
+              <w:widowControl w:val="false"/>
               <w:rPr>
                 <w:b w:val="false"/>
                 <w:b w:val="false"/>
@@ -5966,16 +5787,14 @@
           <w:tcPr>
             <w:tcW w:w="1070" w:type="dxa"/>
             <w:tcBorders>
-              <w:left w:val="single" w:sz="4" w:space="0" w:color="000000"/>
-              <w:bottom w:val="single" w:sz="4" w:space="0" w:color="000000"/>
-            </w:tcBorders>
-            <w:vAlign w:val="center"/>
-          </w:tcPr>
-          <w:p>
-            <w:pPr>
-              <w:pStyle w:val="Contedodatabela"/>
-              <w:widowControl w:val="false"/>
-              <w:jc w:val="center"/>
+              <w:left w:val="single" w:sz="2" w:space="0" w:color="000000"/>
+              <w:bottom w:val="single" w:sz="2" w:space="0" w:color="000000"/>
+            </w:tcBorders>
+          </w:tcPr>
+          <w:p>
+            <w:pPr>
+              <w:pStyle w:val="Contedodatabela"/>
+              <w:widowControl w:val="false"/>
               <w:rPr>
                 <w:b w:val="false"/>
                 <w:b w:val="false"/>
@@ -6003,16 +5822,14 @@
           <w:tcPr>
             <w:tcW w:w="1071" w:type="dxa"/>
             <w:tcBorders>
-              <w:left w:val="single" w:sz="4" w:space="0" w:color="000000"/>
-              <w:bottom w:val="single" w:sz="4" w:space="0" w:color="000000"/>
-            </w:tcBorders>
-            <w:vAlign w:val="center"/>
-          </w:tcPr>
-          <w:p>
-            <w:pPr>
-              <w:pStyle w:val="Contedodatabela"/>
-              <w:widowControl w:val="false"/>
-              <w:jc w:val="center"/>
+              <w:left w:val="single" w:sz="2" w:space="0" w:color="000000"/>
+              <w:bottom w:val="single" w:sz="2" w:space="0" w:color="000000"/>
+            </w:tcBorders>
+          </w:tcPr>
+          <w:p>
+            <w:pPr>
+              <w:pStyle w:val="Contedodatabela"/>
+              <w:widowControl w:val="false"/>
               <w:rPr>
                 <w:b w:val="false"/>
                 <w:b w:val="false"/>
@@ -6040,16 +5857,14 @@
           <w:tcPr>
             <w:tcW w:w="1071" w:type="dxa"/>
             <w:tcBorders>
-              <w:left w:val="single" w:sz="4" w:space="0" w:color="000000"/>
-              <w:bottom w:val="single" w:sz="4" w:space="0" w:color="000000"/>
-            </w:tcBorders>
-            <w:vAlign w:val="center"/>
-          </w:tcPr>
-          <w:p>
-            <w:pPr>
-              <w:pStyle w:val="Contedodatabela"/>
-              <w:widowControl w:val="false"/>
-              <w:jc w:val="center"/>
+              <w:left w:val="single" w:sz="2" w:space="0" w:color="000000"/>
+              <w:bottom w:val="single" w:sz="2" w:space="0" w:color="000000"/>
+            </w:tcBorders>
+          </w:tcPr>
+          <w:p>
+            <w:pPr>
+              <w:pStyle w:val="Contedodatabela"/>
+              <w:widowControl w:val="false"/>
               <w:rPr>
                 <w:b w:val="false"/>
                 <w:b w:val="false"/>
@@ -6077,16 +5892,14 @@
           <w:tcPr>
             <w:tcW w:w="1071" w:type="dxa"/>
             <w:tcBorders>
-              <w:left w:val="single" w:sz="4" w:space="0" w:color="000000"/>
-              <w:bottom w:val="single" w:sz="4" w:space="0" w:color="000000"/>
-            </w:tcBorders>
-            <w:vAlign w:val="center"/>
-          </w:tcPr>
-          <w:p>
-            <w:pPr>
-              <w:pStyle w:val="Contedodatabela"/>
-              <w:widowControl w:val="false"/>
-              <w:jc w:val="center"/>
+              <w:left w:val="single" w:sz="2" w:space="0" w:color="000000"/>
+              <w:bottom w:val="single" w:sz="2" w:space="0" w:color="000000"/>
+            </w:tcBorders>
+          </w:tcPr>
+          <w:p>
+            <w:pPr>
+              <w:pStyle w:val="Contedodatabela"/>
+              <w:widowControl w:val="false"/>
               <w:rPr>
                 <w:b w:val="false"/>
                 <w:b w:val="false"/>
@@ -6114,16 +5927,14 @@
           <w:tcPr>
             <w:tcW w:w="1070" w:type="dxa"/>
             <w:tcBorders>
-              <w:left w:val="single" w:sz="4" w:space="0" w:color="000000"/>
-              <w:bottom w:val="single" w:sz="4" w:space="0" w:color="000000"/>
-            </w:tcBorders>
-            <w:vAlign w:val="center"/>
-          </w:tcPr>
-          <w:p>
-            <w:pPr>
-              <w:pStyle w:val="Contedodatabela"/>
-              <w:widowControl w:val="false"/>
-              <w:jc w:val="center"/>
+              <w:left w:val="single" w:sz="2" w:space="0" w:color="000000"/>
+              <w:bottom w:val="single" w:sz="2" w:space="0" w:color="000000"/>
+            </w:tcBorders>
+          </w:tcPr>
+          <w:p>
+            <w:pPr>
+              <w:pStyle w:val="Contedodatabela"/>
+              <w:widowControl w:val="false"/>
               <w:rPr>
                 <w:b w:val="false"/>
                 <w:b w:val="false"/>
@@ -6151,16 +5962,14 @@
           <w:tcPr>
             <w:tcW w:w="1071" w:type="dxa"/>
             <w:tcBorders>
-              <w:left w:val="single" w:sz="4" w:space="0" w:color="000000"/>
-              <w:bottom w:val="single" w:sz="4" w:space="0" w:color="000000"/>
-            </w:tcBorders>
-            <w:vAlign w:val="center"/>
-          </w:tcPr>
-          <w:p>
-            <w:pPr>
-              <w:pStyle w:val="Contedodatabela"/>
-              <w:widowControl w:val="false"/>
-              <w:jc w:val="center"/>
+              <w:left w:val="single" w:sz="2" w:space="0" w:color="000000"/>
+              <w:bottom w:val="single" w:sz="2" w:space="0" w:color="000000"/>
+            </w:tcBorders>
+          </w:tcPr>
+          <w:p>
+            <w:pPr>
+              <w:pStyle w:val="Contedodatabela"/>
+              <w:widowControl w:val="false"/>
               <w:rPr>
                 <w:b w:val="false"/>
                 <w:b w:val="false"/>
@@ -6188,16 +5997,14 @@
           <w:tcPr>
             <w:tcW w:w="1072" w:type="dxa"/>
             <w:tcBorders>
-              <w:left w:val="single" w:sz="4" w:space="0" w:color="000000"/>
-              <w:bottom w:val="single" w:sz="4" w:space="0" w:color="000000"/>
-            </w:tcBorders>
-            <w:vAlign w:val="center"/>
-          </w:tcPr>
-          <w:p>
-            <w:pPr>
-              <w:pStyle w:val="Contedodatabela"/>
-              <w:widowControl w:val="false"/>
-              <w:jc w:val="center"/>
+              <w:left w:val="single" w:sz="2" w:space="0" w:color="000000"/>
+              <w:bottom w:val="single" w:sz="2" w:space="0" w:color="000000"/>
+            </w:tcBorders>
+          </w:tcPr>
+          <w:p>
+            <w:pPr>
+              <w:pStyle w:val="Contedodatabela"/>
+              <w:widowControl w:val="false"/>
               <w:rPr>
                 <w:b w:val="false"/>
                 <w:b w:val="false"/>
@@ -6225,16 +6032,14 @@
           <w:tcPr>
             <w:tcW w:w="1077" w:type="dxa"/>
             <w:tcBorders>
-              <w:left w:val="single" w:sz="4" w:space="0" w:color="000000"/>
-              <w:bottom w:val="single" w:sz="4" w:space="0" w:color="000000"/>
-            </w:tcBorders>
-            <w:vAlign w:val="center"/>
-          </w:tcPr>
-          <w:p>
-            <w:pPr>
-              <w:pStyle w:val="Contedodatabela"/>
-              <w:widowControl w:val="false"/>
-              <w:jc w:val="center"/>
+              <w:left w:val="single" w:sz="2" w:space="0" w:color="000000"/>
+              <w:bottom w:val="single" w:sz="2" w:space="0" w:color="000000"/>
+            </w:tcBorders>
+          </w:tcPr>
+          <w:p>
+            <w:pPr>
+              <w:pStyle w:val="Contedodatabela"/>
+              <w:widowControl w:val="false"/>
               <w:rPr>
                 <w:b w:val="false"/>
                 <w:b w:val="false"/>
@@ -6262,17 +6067,15 @@
           <w:tcPr>
             <w:tcW w:w="1064" w:type="dxa"/>
             <w:tcBorders>
-              <w:left w:val="single" w:sz="4" w:space="0" w:color="000000"/>
-              <w:bottom w:val="single" w:sz="4" w:space="0" w:color="000000"/>
-              <w:right w:val="single" w:sz="4" w:space="0" w:color="000000"/>
-            </w:tcBorders>
-            <w:vAlign w:val="center"/>
-          </w:tcPr>
-          <w:p>
-            <w:pPr>
-              <w:pStyle w:val="Contedodatabela"/>
-              <w:widowControl w:val="false"/>
-              <w:jc w:val="center"/>
+              <w:left w:val="single" w:sz="2" w:space="0" w:color="000000"/>
+              <w:bottom w:val="single" w:sz="2" w:space="0" w:color="000000"/>
+              <w:right w:val="single" w:sz="2" w:space="0" w:color="000000"/>
+            </w:tcBorders>
+          </w:tcPr>
+          <w:p>
+            <w:pPr>
+              <w:pStyle w:val="Contedodatabela"/>
+              <w:widowControl w:val="false"/>
               <w:rPr>
                 <w:b w:val="false"/>
                 <w:b w:val="false"/>
@@ -6461,7 +6264,7 @@
       <w:footerReference w:type="default" r:id="rId3"/>
       <w:type w:val="nextPage"/>
       <w:pgSz w:w="11906" w:h="16838"/>
-      <w:pgMar w:left="1134" w:right="1134" w:header="567" w:top="1758" w:footer="567" w:bottom="1758" w:gutter="0"/>
+      <w:pgMar w:left="1134" w:right="1134" w:gutter="0" w:header="567" w:top="1758" w:footer="567" w:bottom="1758"/>
       <w:pgNumType w:fmt="decimal"/>
       <w:formProt w:val="false"/>
       <w:textDirection w:val="lrTb"/>
@@ -6499,7 +6302,7 @@
         <mc:Choice Requires="wps">
           <w:drawing>
             <wp:inline distT="0" distB="0" distL="0" distR="0">
-              <wp:extent cx="6136005" cy="34925"/>
+              <wp:extent cx="6135370" cy="34290"/>
               <wp:effectExtent l="0" t="0" r="0" b="0"/>
               <wp:docPr id="4" name="Forma4"/>
               <a:graphic xmlns:a="http://schemas.openxmlformats.org/drawingml/2006/main">
@@ -6509,7 +6312,7 @@
                     <wps:spPr>
                       <a:xfrm>
                         <a:off x="0" y="0"/>
-                        <a:ext cx="6135480" cy="34200"/>
+                        <a:ext cx="6134760" cy="33480"/>
                       </a:xfrm>
                       <a:prstGeom prst="rect">
                         <a:avLst/>
@@ -6538,7 +6341,7 @@
         </mc:Choice>
         <mc:Fallback>
           <w:pict>
-            <v:rect id="shape_0" ID="Forma4" path="m0,0l-2147483645,0l-2147483645,-2147483646l0,-2147483646xe" fillcolor="white" stroked="t" style="position:absolute;margin-left:0pt;margin-top:-2.75pt;width:483.05pt;height:2.65pt;mso-wrap-style:none;v-text-anchor:middle;mso-position-vertical:top">
+            <v:rect id="shape_0" ID="Forma4" path="m0,0l-2147483645,0l-2147483645,-2147483646l0,-2147483646xe" fillcolor="white" stroked="t" o:allowincell="f" style="position:absolute;margin-left:0pt;margin-top:-2.7pt;width:483pt;height:2.6pt;mso-wrap-style:none;v-text-anchor:middle;mso-position-vertical:top">
               <v:fill o:detectmouseclick="t" type="solid" color2="black"/>
               <v:stroke color="black" joinstyle="round" endcap="flat"/>
               <w10:wrap type="square"/>
@@ -6564,13 +6367,13 @@
     <w:tblGrid>
       <w:gridCol w:w="4540"/>
       <w:gridCol w:w="198"/>
-      <w:gridCol w:w="1630"/>
-      <w:gridCol w:w="197"/>
-      <w:gridCol w:w="970"/>
+      <w:gridCol w:w="1632"/>
+      <w:gridCol w:w="195"/>
+      <w:gridCol w:w="972"/>
       <w:gridCol w:w="200"/>
-      <w:gridCol w:w="642"/>
+      <w:gridCol w:w="641"/>
       <w:gridCol w:w="183"/>
-      <w:gridCol w:w="1060"/>
+      <w:gridCol w:w="1059"/>
     </w:tblGrid>
     <w:tr>
       <w:trPr/>
@@ -6657,7 +6460,7 @@
                 <w:color w:val="345A8A"/>
                 <w:lang w:val="pt-BR" w:eastAsia="en-US" w:bidi="ar-SA"/>
               </w:rPr>
-              <w:t>https://linktr.ee/ff.epi.biostat</w:t>
+              <w:t>https://philsf-biostat.github.io/</w:t>
             </w:r>
           </w:hyperlink>
         </w:p>
@@ -6686,7 +6489,7 @@
       </w:tc>
       <w:tc>
         <w:tcPr>
-          <w:tcW w:w="1630" w:type="dxa"/>
+          <w:tcW w:w="1632" w:type="dxa"/>
           <w:tcBorders/>
           <w:vAlign w:val="center"/>
         </w:tcPr>
@@ -6727,7 +6530,7 @@
       </w:tc>
       <w:tc>
         <w:tcPr>
-          <w:tcW w:w="197" w:type="dxa"/>
+          <w:tcW w:w="195" w:type="dxa"/>
           <w:tcBorders/>
           <w:vAlign w:val="center"/>
         </w:tcPr>
@@ -6764,7 +6567,7 @@
       </w:tc>
       <w:tc>
         <w:tcPr>
-          <w:tcW w:w="970" w:type="dxa"/>
+          <w:tcW w:w="972" w:type="dxa"/>
           <w:tcBorders/>
           <w:vAlign w:val="center"/>
         </w:tcPr>
@@ -6870,7 +6673,7 @@
       </w:tc>
       <w:tc>
         <w:tcPr>
-          <w:tcW w:w="642" w:type="dxa"/>
+          <w:tcW w:w="641" w:type="dxa"/>
           <w:tcBorders/>
           <w:vAlign w:val="center"/>
         </w:tcPr>
@@ -6930,33 +6733,23 @@
             </w:rPr>
           </w:pPr>
           <w:r>
-            <w:rPr>
-              <w:lang w:val="en-US" w:eastAsia="en-US" w:bidi="ar-SA"/>
-            </w:rPr>
+            <w:rPr/>
             <w:fldChar w:fldCharType="begin"/>
           </w:r>
           <w:r>
-            <w:rPr>
-              <w:lang w:val="en-US" w:eastAsia="en-US" w:bidi="ar-SA"/>
-            </w:rPr>
+            <w:rPr/>
             <w:instrText> DATE \@"yyyy" </w:instrText>
           </w:r>
           <w:r>
-            <w:rPr>
-              <w:lang w:val="en-US" w:eastAsia="en-US" w:bidi="ar-SA"/>
-            </w:rPr>
+            <w:rPr/>
             <w:fldChar w:fldCharType="separate"/>
           </w:r>
           <w:r>
-            <w:rPr>
-              <w:lang w:val="en-US" w:eastAsia="en-US" w:bidi="ar-SA"/>
-            </w:rPr>
+            <w:rPr/>
             <w:t>2021</w:t>
           </w:r>
           <w:r>
-            <w:rPr>
-              <w:lang w:val="en-US" w:eastAsia="en-US" w:bidi="ar-SA"/>
-            </w:rPr>
+            <w:rPr/>
             <w:fldChar w:fldCharType="end"/>
           </w:r>
         </w:p>
@@ -6990,7 +6783,7 @@
       </w:tc>
       <w:tc>
         <w:tcPr>
-          <w:tcW w:w="1060" w:type="dxa"/>
+          <w:tcW w:w="1059" w:type="dxa"/>
           <w:tcBorders/>
           <w:vAlign w:val="center"/>
         </w:tcPr>
@@ -7309,7 +7102,7 @@
     <w:r>
       <w:rPr/>
       <w:pict>
-        <v:shapetype id="shapetype_136" coordsize="21600,21600" o:spt="136" adj="10800" path="m@9,l@10,em@11,21600l@12,21600e">
+        <v:shapetype id="_x0000_t136" coordsize="21600,21600" o:spt="136" adj="10800" path="m@9,l@10,em@11,21600l@12,21600e">
           <v:stroke joinstyle="miter"/>
           <v:formulas>
             <v:f eqn="val #0"/>
@@ -7330,7 +7123,7 @@
             <v:h position="@0,21600"/>
           </v:handles>
         </v:shapetype>
-        <v:shape id="PowerPlusWaterMarkObject" o:spid="shape_0" fillcolor="silver" stroked="f" style="position:absolute;margin-left:7.7pt;margin-top:236.4pt;width:466.5pt;height:164.3pt;mso-wrap-style:none;v-text-anchor:middle;rotation:315;mso-position-horizontal:center;mso-position-horizontal-relative:margin;mso-position-vertical:center;mso-position-vertical-relative:margin" type="shapetype_136">
+        <v:shape id="PowerPlusWaterMarkObject" o:spid="shape_0" fillcolor="silver" stroked="f" o:allowincell="f" style="position:absolute;margin-left:7.65pt;margin-top:212.1pt;width:466.55pt;height:164.35pt;mso-wrap-style:none;v-text-anchor:middle;rotation:315;mso-position-horizontal:center;mso-position-horizontal-relative:margin;mso-position-vertical:center;mso-position-vertical-relative:margin" type="_x0000_t136">
           <v:path textpathok="t"/>
           <v:textpath on="t" fitshape="t" string="DRAFT" trim="t" style="font-family:&quot;Ubuntu&quot;;font-size:1pt"/>
           <v:fill o:detectmouseclick="t" type="solid" color2="#3f3f3f" opacity="0.5"/>
@@ -7342,7 +7135,7 @@
         <mc:Choice Requires="wps">
           <w:drawing>
             <wp:inline distT="0" distB="0" distL="0" distR="0">
-              <wp:extent cx="6136005" cy="34925"/>
+              <wp:extent cx="6135370" cy="34290"/>
               <wp:effectExtent l="0" t="0" r="0" b="0"/>
               <wp:docPr id="3" name="Forma3"/>
               <a:graphic xmlns:a="http://schemas.openxmlformats.org/drawingml/2006/main">
@@ -7352,7 +7145,7 @@
                     <wps:spPr>
                       <a:xfrm>
                         <a:off x="0" y="0"/>
-                        <a:ext cx="6135480" cy="34200"/>
+                        <a:ext cx="6134760" cy="33480"/>
                       </a:xfrm>
                       <a:prstGeom prst="rect">
                         <a:avLst/>
@@ -7381,7 +7174,7 @@
         </mc:Choice>
         <mc:Fallback>
           <w:pict>
-            <v:rect id="shape_0" ID="Forma3" path="m0,0l-2147483645,0l-2147483645,-2147483646l0,-2147483646xe" fillcolor="white" stroked="t" style="position:absolute;margin-left:0pt;margin-top:-2.75pt;width:483.05pt;height:2.65pt;mso-wrap-style:none;v-text-anchor:middle;mso-position-vertical:top">
+            <v:rect id="shape_0" ID="Forma3" path="m0,0l-2147483645,0l-2147483645,-2147483646l0,-2147483646xe" fillcolor="white" stroked="t" o:allowincell="f" style="position:absolute;margin-left:0pt;margin-top:-2.7pt;width:483pt;height:2.6pt;mso-wrap-style:none;v-text-anchor:middle;mso-position-vertical:top">
               <v:fill o:detectmouseclick="t" type="solid" color2="black"/>
               <v:stroke color="black" joinstyle="round" endcap="flat"/>
               <w10:wrap type="square"/>
@@ -8655,6 +8448,7 @@
       </w:numPr>
       <w:spacing w:lineRule="auto" w:line="259" w:before="240" w:after="0"/>
       <w:jc w:val="center"/>
+      <w:outlineLvl w:val="9"/>
     </w:pPr>
     <w:rPr>
       <w:rFonts w:ascii="Ubuntu" w:hAnsi="Ubuntu" w:eastAsia="" w:cs="" w:cstheme="majorBidi" w:eastAsiaTheme="majorEastAsia"/>
@@ -8716,6 +8510,7 @@
         <w:tab w:val="clear" w:pos="720"/>
         <w:tab w:val="right" w:pos="9360" w:leader="dot"/>
       </w:tabs>
+      <w:spacing w:before="0" w:after="113"/>
       <w:ind w:left="0" w:hanging="0"/>
     </w:pPr>
     <w:rPr>
@@ -8732,6 +8527,7 @@
         <w:tab w:val="clear" w:pos="720"/>
         <w:tab w:val="right" w:pos="9077" w:leader="dot"/>
       </w:tabs>
+      <w:spacing w:before="0" w:after="113"/>
       <w:ind w:left="283" w:hanging="0"/>
     </w:pPr>
     <w:rPr>
@@ -8747,6 +8543,7 @@
         <w:tab w:val="clear" w:pos="720"/>
         <w:tab w:val="right" w:pos="8794" w:leader="dot"/>
       </w:tabs>
+      <w:spacing w:before="0" w:after="113"/>
       <w:ind w:left="566" w:hanging="0"/>
     </w:pPr>
     <w:rPr>

</xml_diff>